<commit_message>
Updating Documentation and cleaning up the Eclipse Project
</commit_message>
<xml_diff>
--- a/junit_stringtokenizer/reichl_markus_junit.docx
+++ b/junit_stringtokenizer/reichl_markus_junit.docx
@@ -204,16 +204,7 @@
           <w:sz w:val="36"/>
           <w:szCs w:val="36"/>
         </w:rPr>
-        <w:t>3AHIT</w:t>
-      </w:r>
-      <w:r>
-        <w:rPr>
-          <w:b/>
-          <w:bCs/>
-          <w:sz w:val="36"/>
-          <w:szCs w:val="36"/>
-        </w:rPr>
-        <w:t xml:space="preserve"> 2015/16</w:t>
+        <w:t>3AHIT 2015/16</w:t>
       </w:r>
     </w:p>
     <w:p>
@@ -306,12 +297,6 @@
         <w:gridCol w:w="4819"/>
       </w:tblGrid>
       <w:tr>
-        <w:tblPrEx>
-          <w:tblCellMar>
-            <w:top w:w="0" w:type="dxa"/>
-            <w:bottom w:w="0" w:type="dxa"/>
-          </w:tblCellMar>
-        </w:tblPrEx>
         <w:tc>
           <w:tcPr>
             <w:tcW w:w="4819" w:type="dxa"/>
@@ -411,7 +396,7 @@
         </w:rPr>
         <w:fldChar w:fldCharType="separate"/>
       </w:r>
-      <w:hyperlink r:id="rId8" w:history="1">
+      <w:hyperlink w:anchor="__RefHeading___Toc105_1963609346" w:history="1">
         <w:r>
           <w:rPr>
             <w:rStyle w:val="IndexLink"/>
@@ -431,7 +416,7 @@
       <w:pPr>
         <w:pStyle w:val="Contents2"/>
       </w:pPr>
-      <w:hyperlink r:id="rId9" w:history="1">
+      <w:hyperlink w:anchor="__RefHeading___Toc107_1963609346" w:history="1">
         <w:r>
           <w:rPr>
             <w:rStyle w:val="IndexLink"/>
@@ -451,7 +436,7 @@
       <w:pPr>
         <w:pStyle w:val="Contents2"/>
       </w:pPr>
-      <w:hyperlink r:id="rId10" w:history="1">
+      <w:hyperlink w:anchor="__RefHeading___Toc109_1963609346" w:history="1">
         <w:r>
           <w:rPr>
             <w:rStyle w:val="IndexLink"/>
@@ -471,7 +456,7 @@
       <w:pPr>
         <w:pStyle w:val="Contents2"/>
       </w:pPr>
-      <w:hyperlink r:id="rId11" w:history="1">
+      <w:hyperlink w:anchor="__RefHeading___Toc111_1963609346" w:history="1">
         <w:r>
           <w:rPr>
             <w:rStyle w:val="IndexLink"/>
@@ -491,7 +476,7 @@
       <w:pPr>
         <w:pStyle w:val="Contents1"/>
       </w:pPr>
-      <w:hyperlink r:id="rId12" w:history="1">
+      <w:hyperlink w:anchor="__RefHeading___Toc113_1963609346" w:history="1">
         <w:r>
           <w:rPr>
             <w:rStyle w:val="IndexLink"/>
@@ -511,12 +496,12 @@
       <w:r>
         <w:fldChar w:fldCharType="end"/>
       </w:r>
+      <w:bookmarkStart w:id="0" w:name="__RefHeading___Toc105_1963609346"/>
     </w:p>
     <w:p>
       <w:pPr>
         <w:pStyle w:val="berschrift1"/>
       </w:pPr>
-      <w:bookmarkStart w:id="0" w:name="__RefHeading___Toc105_1963609346"/>
       <w:r>
         <w:t>Einführung</w:t>
       </w:r>
@@ -527,10 +512,7 @@
         <w:pStyle w:val="KeinLeerraum"/>
       </w:pPr>
       <w:r>
-        <w:t>Software Tests dienen zur Fehlerf</w:t>
-      </w:r>
-      <w:r>
-        <w:t>indung innerhalb von Software Projekten.</w:t>
+        <w:t>Software Tests dienen zur Fehlerfindung innerhalb von Software Projekten.</w:t>
       </w:r>
     </w:p>
     <w:p>
@@ -591,10 +573,7 @@
     </w:p>
     <w:p>
       <w:r>
-        <w:t xml:space="preserve">Ziel unserer Aufgabe </w:t>
-      </w:r>
-      <w:r>
-        <w:t>war es sich die Grundl</w:t>
+        <w:t>Ziel unserer Aufgabe war es sich die Grundl</w:t>
       </w:r>
       <w:r>
         <w:t>agen von Unit-Testing mittels JU</w:t>
@@ -630,10 +609,7 @@
       </w:pPr>
       <w:bookmarkStart w:id="3" w:name="__RefHeading___Toc111_1963609346"/>
       <w:r>
-        <w:t>Aufgabenstell</w:t>
-      </w:r>
-      <w:r>
-        <w:t>ung</w:t>
+        <w:t>Aufgabenstellung</w:t>
       </w:r>
       <w:bookmarkEnd w:id="3"/>
     </w:p>
@@ -643,64 +619,37 @@
       </w:r>
       <w:r>
         <w:br/>
-      </w:r>
-      <w:r>
         <w:t>manueller Vergleich mehr notwendig ist. Nennen Sie die Testklasse (Klasse die</w:t>
       </w:r>
       <w:r>
         <w:br/>
-      </w:r>
-      <w:r>
         <w:t>den zu implementierenden Testfall enthält) StringTokenizerTest, und legen</w:t>
       </w:r>
       <w:r>
         <w:br/>
-      </w:r>
-      <w:r>
-        <w:t xml:space="preserve">Sie diese Klasse im </w:t>
-      </w:r>
-      <w:r>
-        <w:t>Package example1 ab.</w:t>
+        <w:t>Sie diese Klasse im Package example1 ab.</w:t>
       </w:r>
       <w:r>
         <w:br/>
       </w:r>
       <w:r>
         <w:br/>
-      </w:r>
-      <w:r>
         <w:t>b) Implementieren Sie einen weiteren Testfall, der das Verhalten der Methode</w:t>
       </w:r>
       <w:r>
         <w:br/>
-      </w:r>
-      <w:proofErr w:type="gramStart"/>
-      <w:r>
-        <w:t>nextToken(</w:t>
-      </w:r>
-      <w:proofErr w:type="gramEnd"/>
-      <w:r>
-        <w:t>) zeigt, wenn keine weiteren Token vorhanden sind.</w:t>
+        <w:t>nextToken() zeigt, wenn keine weiteren Token vorhanden sind.</w:t>
       </w:r>
       <w:r>
         <w:br/>
-      </w:r>
-      <w:r>
         <w:t>Hinweis: Das erwartete Verhalten ist – wie in der Javadoc-Dokumentation angegeben</w:t>
       </w:r>
       <w:r>
         <w:br/>
-      </w:r>
-      <w:r>
-        <w:t>– eine NoSuchE</w:t>
-      </w:r>
-      <w:r>
-        <w:t>lementException. D.h. der Testfall geht gut, wenn</w:t>
+        <w:t>– eine NoSuchElementException. D.h. der Testfall geht gut, wenn</w:t>
       </w:r>
       <w:r>
         <w:br/>
-      </w:r>
-      <w:r>
         <w:t>genau diese Exception geworfen wird.</w:t>
       </w:r>
       <w:r>
@@ -708,29 +657,18 @@
       </w:r>
       <w:r>
         <w:br/>
-      </w:r>
-      <w:r>
         <w:t>OPTIONAL</w:t>
       </w:r>
       <w:r>
         <w:br/>
-      </w:r>
-      <w:r>
         <w:t>c) Implementieren Sie drei weitere Testfälle für die Klasse StringTokenizer, die</w:t>
       </w:r>
       <w:r>
         <w:br/>
-      </w:r>
-      <w:r>
-        <w:t>zusätzliche (Sonder-)Fälle (z.B. ein String der ausschließlich aus Trennzeiche</w:t>
-      </w:r>
-      <w:r>
-        <w:t>n</w:t>
+        <w:t>zusätzliche (Sonder-)Fälle (z.B. ein String der ausschließlich aus Trennzeichen</w:t>
       </w:r>
       <w:r>
         <w:br/>
-      </w:r>
-      <w:r>
         <w:t>besteht) und andere Methoden (z.B. countTokens()) als Ziel haben.</w:t>
       </w:r>
       <w:r>
@@ -742,23 +680,14 @@
       </w:r>
       <w:r>
         <w:br/>
-      </w:r>
-      <w:r>
         <w:t>sämtliche Kombinationen von Methoden und Sonderfällen vollständig zu testen.</w:t>
       </w:r>
       <w:r>
         <w:br/>
-      </w:r>
-      <w:r>
-        <w:t>Treffen Sie daher eine möglichst si</w:t>
-      </w:r>
-      <w:r>
-        <w:t>nnvolle Auswahl an Testfällen die Sie</w:t>
+        <w:t>Treffen Sie daher eine möglichst sinnvolle Auswahl an Testfällen die Sie</w:t>
       </w:r>
       <w:r>
         <w:br/>
-      </w:r>
-      <w:r>
         <w:t>implementieren.</w:t>
       </w:r>
       <w:r>
@@ -771,6 +700,987 @@
       </w:pPr>
       <w:bookmarkStart w:id="4" w:name="__RefHeading___Toc113_1963609346"/>
       <w:r>
+        <w:t>Theorie</w:t>
+      </w:r>
+    </w:p>
+    <w:p>
+      <w:pPr>
+        <w:pStyle w:val="berschrift2"/>
+        <w:rPr>
+          <w:rStyle w:val="Buchtitel"/>
+          <w:b/>
+          <w:i w:val="0"/>
+          <w:sz w:val="28"/>
+        </w:rPr>
+      </w:pPr>
+      <w:r>
+        <w:rPr>
+          <w:rStyle w:val="Buchtitel"/>
+          <w:b/>
+          <w:i w:val="0"/>
+          <w:sz w:val="28"/>
+        </w:rPr>
+        <w:t>Black-Box Test</w:t>
+      </w:r>
+    </w:p>
+    <w:p>
+      <w:pPr>
+        <w:pStyle w:val="Textbody"/>
+      </w:pPr>
+      <w:r>
+        <w:t xml:space="preserve">Eine </w:t>
+      </w:r>
+      <w:r>
+        <w:t>Test-</w:t>
+      </w:r>
+      <w:r>
+        <w:t xml:space="preserve">Methode </w:t>
+      </w:r>
+      <w:r>
+        <w:t xml:space="preserve">bei welcher der Tester </w:t>
+      </w:r>
+      <w:r>
+        <w:t>ohne Wissen über</w:t>
+      </w:r>
+      <w:r>
+        <w:t xml:space="preserve"> Struktur, </w:t>
+      </w:r>
+      <w:r>
+        <w:t xml:space="preserve">Design oder </w:t>
+      </w:r>
+      <w:r>
+        <w:t>Implementierung</w:t>
+      </w:r>
+      <w:r>
+        <w:t>,</w:t>
+      </w:r>
+      <w:r>
+        <w:t xml:space="preserve"> die Funktionswe</w:t>
+      </w:r>
+      <w:r>
+        <w:t>ise</w:t>
+      </w:r>
+      <w:r>
+        <w:t xml:space="preserve"> eines Programms</w:t>
+      </w:r>
+      <w:r>
+        <w:t xml:space="preserve"> </w:t>
+      </w:r>
+      <w:r>
+        <w:t>testet.</w:t>
+      </w:r>
+    </w:p>
+    <w:p>
+      <w:pPr>
+        <w:pStyle w:val="Textbody"/>
+        <w:numPr>
+          <w:ilvl w:val="0"/>
+          <w:numId w:val="4"/>
+        </w:numPr>
+        <w:rPr>
+          <w:b/>
+        </w:rPr>
+      </w:pPr>
+      <w:r>
+        <w:rPr>
+          <w:b/>
+        </w:rPr>
+        <w:t>Erkennung von:</w:t>
+      </w:r>
+    </w:p>
+    <w:p>
+      <w:pPr>
+        <w:pStyle w:val="Textbody"/>
+        <w:numPr>
+          <w:ilvl w:val="1"/>
+          <w:numId w:val="7"/>
+        </w:numPr>
+      </w:pPr>
+      <w:r>
+        <w:t>Falsche</w:t>
+      </w:r>
+      <w:r>
+        <w:t>n</w:t>
+      </w:r>
+      <w:r>
+        <w:t xml:space="preserve"> oder fehlende</w:t>
+      </w:r>
+      <w:r>
+        <w:t>n</w:t>
+      </w:r>
+      <w:r>
+        <w:t xml:space="preserve"> Methoden</w:t>
+      </w:r>
+    </w:p>
+    <w:p>
+      <w:pPr>
+        <w:pStyle w:val="Textbody"/>
+        <w:numPr>
+          <w:ilvl w:val="1"/>
+          <w:numId w:val="7"/>
+        </w:numPr>
+      </w:pPr>
+      <w:r>
+        <w:t>Fehler</w:t>
+      </w:r>
+      <w:r>
+        <w:t>n</w:t>
+      </w:r>
+      <w:r>
+        <w:t xml:space="preserve"> im (User-) Interface</w:t>
+      </w:r>
+    </w:p>
+    <w:p>
+      <w:pPr>
+        <w:pStyle w:val="Textbody"/>
+        <w:numPr>
+          <w:ilvl w:val="1"/>
+          <w:numId w:val="7"/>
+        </w:numPr>
+      </w:pPr>
+      <w:r>
+        <w:t>Fehler</w:t>
+      </w:r>
+      <w:r>
+        <w:t>n</w:t>
+      </w:r>
+      <w:r>
+        <w:t xml:space="preserve"> in der Datenstruktur</w:t>
+      </w:r>
+    </w:p>
+    <w:p>
+      <w:pPr>
+        <w:pStyle w:val="Textbody"/>
+        <w:numPr>
+          <w:ilvl w:val="1"/>
+          <w:numId w:val="7"/>
+        </w:numPr>
+      </w:pPr>
+      <w:r>
+        <w:t>Fehler</w:t>
+      </w:r>
+      <w:r>
+        <w:t>n</w:t>
+      </w:r>
+      <w:r>
+        <w:t xml:space="preserve"> beim Zugriff auf externe Ressourcen</w:t>
+      </w:r>
+    </w:p>
+    <w:p>
+      <w:pPr>
+        <w:pStyle w:val="Textbody"/>
+        <w:numPr>
+          <w:ilvl w:val="1"/>
+          <w:numId w:val="7"/>
+        </w:numPr>
+      </w:pPr>
+      <w:r>
+        <w:t>Fehler</w:t>
+      </w:r>
+      <w:r>
+        <w:t>n</w:t>
+      </w:r>
+      <w:r>
+        <w:t xml:space="preserve"> in der Umsetzung der (vorgegebenen) Funktion</w:t>
+      </w:r>
+    </w:p>
+    <w:p>
+      <w:pPr>
+        <w:pStyle w:val="Textbody"/>
+        <w:numPr>
+          <w:ilvl w:val="1"/>
+          <w:numId w:val="7"/>
+        </w:numPr>
+      </w:pPr>
+      <w:r>
+        <w:t>Fehler</w:t>
+      </w:r>
+      <w:r>
+        <w:t>n</w:t>
+      </w:r>
+      <w:r>
+        <w:t xml:space="preserve"> in der Performance und Antwortzeit</w:t>
+      </w:r>
+    </w:p>
+    <w:p>
+      <w:pPr>
+        <w:pStyle w:val="Textbody"/>
+        <w:numPr>
+          <w:ilvl w:val="1"/>
+          <w:numId w:val="7"/>
+        </w:numPr>
+      </w:pPr>
+      <w:r>
+        <w:t>Fehler</w:t>
+      </w:r>
+      <w:r>
+        <w:t>n</w:t>
+      </w:r>
+      <w:r>
+        <w:t xml:space="preserve"> bei der Initialisierung und Beendigung der Methode</w:t>
+      </w:r>
+    </w:p>
+    <w:p>
+      <w:pPr>
+        <w:pStyle w:val="Textbody"/>
+        <w:numPr>
+          <w:ilvl w:val="0"/>
+          <w:numId w:val="7"/>
+        </w:numPr>
+        <w:rPr>
+          <w:b/>
+        </w:rPr>
+      </w:pPr>
+      <w:r>
+        <w:rPr>
+          <w:b/>
+        </w:rPr>
+        <w:t>Techniken</w:t>
+      </w:r>
+    </w:p>
+    <w:p>
+      <w:pPr>
+        <w:pStyle w:val="Textbody"/>
+        <w:numPr>
+          <w:ilvl w:val="1"/>
+          <w:numId w:val="7"/>
+        </w:numPr>
+      </w:pPr>
+      <w:r>
+        <w:rPr>
+          <w:u w:val="single"/>
+        </w:rPr>
+        <w:t>Äquivalenz-Prüfung</w:t>
+      </w:r>
+      <w:r>
+        <w:t xml:space="preserve"> </w:t>
+      </w:r>
+      <w:r>
+        <w:tab/>
+      </w:r>
+      <w:r>
+        <w:tab/>
+      </w:r>
+      <w:r>
+        <w:tab/>
+      </w:r>
+      <w:r>
+        <w:t>(Gültig vs. Ungültig)</w:t>
+      </w:r>
+    </w:p>
+    <w:p>
+      <w:pPr>
+        <w:pStyle w:val="Textbody"/>
+        <w:ind w:left="1440"/>
+      </w:pPr>
+      <w:r>
+        <w:t>Bei dieser Technik wird der Wertebereich für den Input in gültige und</w:t>
+      </w:r>
+      <w:r>
+        <w:t xml:space="preserve"> </w:t>
+      </w:r>
+      <w:r>
+        <w:t>ungültige Werte geteilt. Anschließend werden repräsentative Werte für</w:t>
+      </w:r>
+      <w:r>
+        <w:t xml:space="preserve"> </w:t>
+      </w:r>
+      <w:r>
+        <w:t>beide Bereiche ausgewählt und getestet.</w:t>
+      </w:r>
+    </w:p>
+    <w:p>
+      <w:pPr>
+        <w:pStyle w:val="Textbody"/>
+        <w:numPr>
+          <w:ilvl w:val="1"/>
+          <w:numId w:val="7"/>
+        </w:numPr>
+      </w:pPr>
+      <w:r>
+        <w:rPr>
+          <w:u w:val="single"/>
+        </w:rPr>
+        <w:t>Grenzwert-Analyse</w:t>
+      </w:r>
+      <w:r>
+        <w:t xml:space="preserve"> </w:t>
+      </w:r>
+      <w:r>
+        <w:tab/>
+      </w:r>
+      <w:r>
+        <w:tab/>
+      </w:r>
+      <w:r>
+        <w:tab/>
+      </w:r>
+      <w:r>
+        <w:t>(Grenzen überschreiten)</w:t>
+      </w:r>
+    </w:p>
+    <w:p>
+      <w:pPr>
+        <w:pStyle w:val="Textbody"/>
+        <w:ind w:left="1440"/>
+      </w:pPr>
+      <w:r>
+        <w:t>Bei dieser Technik werden die Gre</w:t>
+      </w:r>
+      <w:r>
+        <w:t xml:space="preserve">nzen für Inputwerte betrachtet. </w:t>
+      </w:r>
+      <w:r>
+        <w:t>Hier</w:t>
+      </w:r>
+      <w:r>
+        <w:t xml:space="preserve"> </w:t>
+      </w:r>
+      <w:r>
+        <w:t>werden Werte auf der Grenze und knapp innerhalb bzw. außerhalb der</w:t>
+      </w:r>
+      <w:r>
+        <w:t xml:space="preserve"> </w:t>
+      </w:r>
+      <w:r>
+        <w:t>Grenze liegende Werte für den Test herangezogen.</w:t>
+      </w:r>
+    </w:p>
+    <w:p>
+      <w:pPr>
+        <w:pStyle w:val="Textbody"/>
+        <w:numPr>
+          <w:ilvl w:val="1"/>
+          <w:numId w:val="7"/>
+        </w:numPr>
+        <w:rPr>
+          <w:u w:val="single"/>
+        </w:rPr>
+      </w:pPr>
+      <w:r>
+        <w:rPr>
+          <w:u w:val="single"/>
+        </w:rPr>
+        <w:t>Ursache/Wirkungs-Analyse</w:t>
+      </w:r>
+      <w:r>
+        <w:tab/>
+      </w:r>
+      <w:r>
+        <w:tab/>
+      </w:r>
+      <w:r>
+        <w:t>(Ursache vs. Wirkung)</w:t>
+      </w:r>
+    </w:p>
+    <w:p>
+      <w:pPr>
+        <w:pStyle w:val="Textbody"/>
+        <w:ind w:left="1440"/>
+        <w:rPr>
+          <w:u w:val="single"/>
+        </w:rPr>
+      </w:pPr>
+      <w:r>
+        <w:t>Hier wird aus der Ursache (Konditionen der Eingabe) und den Wirkungen</w:t>
+      </w:r>
+      <w:r>
+        <w:rPr>
+          <w:u w:val="single"/>
+        </w:rPr>
+        <w:t xml:space="preserve"> </w:t>
+      </w:r>
+      <w:r>
+        <w:t>(Konditionen der Ausgabe) ein Ursache-Wirkungsdiagramm erstellt.</w:t>
+      </w:r>
+      <w:r>
+        <w:t xml:space="preserve"> </w:t>
+      </w:r>
+      <w:r>
+        <w:t>Daraus werden die notwendigen Test-Klassen erstellt.</w:t>
+      </w:r>
+    </w:p>
+    <w:p>
+      <w:pPr>
+        <w:pStyle w:val="Textbody"/>
+        <w:numPr>
+          <w:ilvl w:val="0"/>
+          <w:numId w:val="7"/>
+        </w:numPr>
+        <w:rPr>
+          <w:b/>
+        </w:rPr>
+      </w:pPr>
+      <w:r>
+        <w:rPr>
+          <w:b/>
+        </w:rPr>
+        <w:lastRenderedPageBreak/>
+        <w:t>Vorteile</w:t>
+      </w:r>
+    </w:p>
+    <w:p>
+      <w:pPr>
+        <w:pStyle w:val="Textbody"/>
+        <w:numPr>
+          <w:ilvl w:val="1"/>
+          <w:numId w:val="7"/>
+        </w:numPr>
+      </w:pPr>
+      <w:r>
+        <w:t>Die Tests werden aus User-Sicht durchgeführt und helfen bei der</w:t>
+      </w:r>
+      <w:r>
+        <w:t xml:space="preserve"> </w:t>
+      </w:r>
+      <w:r>
+        <w:t>Aufdeckung von Diskrepanzen zur Spezifikation.</w:t>
+      </w:r>
+    </w:p>
+    <w:p>
+      <w:pPr>
+        <w:pStyle w:val="Textbody"/>
+        <w:numPr>
+          <w:ilvl w:val="1"/>
+          <w:numId w:val="7"/>
+        </w:numPr>
+      </w:pPr>
+      <w:r>
+        <w:t>Die Tester müssen die Programmiersprache nicht beherrschen.</w:t>
+      </w:r>
+    </w:p>
+    <w:p>
+      <w:pPr>
+        <w:pStyle w:val="Textbody"/>
+        <w:numPr>
+          <w:ilvl w:val="1"/>
+          <w:numId w:val="7"/>
+        </w:numPr>
+      </w:pPr>
+      <w:r>
+        <w:t>Die Tester kennen die Implementierung nicht.</w:t>
+      </w:r>
+    </w:p>
+    <w:p>
+      <w:pPr>
+        <w:pStyle w:val="Textbody"/>
+        <w:numPr>
+          <w:ilvl w:val="1"/>
+          <w:numId w:val="7"/>
+        </w:numPr>
+      </w:pPr>
+      <w:r>
+        <w:t>Die Tests können von Personen umgesetzt werden, die selber nicht</w:t>
+      </w:r>
+      <w:r>
+        <w:t xml:space="preserve"> </w:t>
+      </w:r>
+      <w:r>
+        <w:t>an der Erstellung beteiligt waren um eine Befangenheit zu</w:t>
+      </w:r>
+      <w:r>
+        <w:t xml:space="preserve"> </w:t>
+      </w:r>
+      <w:r>
+        <w:t>vermeiden.</w:t>
+      </w:r>
+    </w:p>
+    <w:p>
+      <w:pPr>
+        <w:pStyle w:val="Textbody"/>
+        <w:numPr>
+          <w:ilvl w:val="1"/>
+          <w:numId w:val="7"/>
+        </w:numPr>
+      </w:pPr>
+      <w:r>
+        <w:t>Die Test-Cases können bereits mit der Spezifikation (Pflichtenheft)</w:t>
+      </w:r>
+      <w:r>
+        <w:t xml:space="preserve"> </w:t>
+      </w:r>
+      <w:r>
+        <w:t>erstellt werden.</w:t>
+      </w:r>
+    </w:p>
+    <w:p>
+      <w:pPr>
+        <w:pStyle w:val="Textbody"/>
+        <w:numPr>
+          <w:ilvl w:val="0"/>
+          <w:numId w:val="7"/>
+        </w:numPr>
+      </w:pPr>
+      <w:r>
+        <w:rPr>
+          <w:b/>
+        </w:rPr>
+        <w:t>Nachteile</w:t>
+      </w:r>
+    </w:p>
+    <w:p>
+      <w:pPr>
+        <w:pStyle w:val="Textbody"/>
+        <w:numPr>
+          <w:ilvl w:val="1"/>
+          <w:numId w:val="7"/>
+        </w:numPr>
+      </w:pPr>
+      <w:r>
+        <w:t>Ein großer Teil der Software bleibt</w:t>
+      </w:r>
+      <w:r>
+        <w:t xml:space="preserve"> ungetestet (Software-Coverage)</w:t>
+      </w:r>
+    </w:p>
+    <w:p>
+      <w:pPr>
+        <w:pStyle w:val="Textbody"/>
+        <w:numPr>
+          <w:ilvl w:val="1"/>
+          <w:numId w:val="7"/>
+        </w:numPr>
+      </w:pPr>
+      <w:r>
+        <w:t>Ohne eine genaue Spezifikation ist es schwierig</w:t>
+      </w:r>
+      <w:r>
+        <w:t xml:space="preserve"> </w:t>
+      </w:r>
+      <w:r>
+        <w:t>aussagekräftige Test-Cases zu erstellen.</w:t>
+      </w:r>
+    </w:p>
+    <w:p>
+      <w:pPr>
+        <w:pStyle w:val="Textbody"/>
+        <w:numPr>
+          <w:ilvl w:val="1"/>
+          <w:numId w:val="7"/>
+        </w:numPr>
+      </w:pPr>
+      <w:r>
+        <w:t>Tests könnten redundant sein.</w:t>
+      </w:r>
+      <w:r>
+        <w:t xml:space="preserve"> </w:t>
+      </w:r>
+    </w:p>
+    <w:p>
+      <w:pPr>
+        <w:pStyle w:val="berschrift2"/>
+        <w:rPr>
+          <w:rStyle w:val="Buchtitel"/>
+          <w:sz w:val="28"/>
+        </w:rPr>
+      </w:pPr>
+      <w:r>
+        <w:rPr>
+          <w:rStyle w:val="Buchtitel"/>
+          <w:b/>
+          <w:i w:val="0"/>
+          <w:sz w:val="28"/>
+        </w:rPr>
+        <w:t xml:space="preserve">White-Box </w:t>
+      </w:r>
+      <w:r>
+        <w:rPr>
+          <w:rStyle w:val="Buchtitel"/>
+          <w:b/>
+          <w:i w:val="0"/>
+          <w:sz w:val="28"/>
+        </w:rPr>
+        <w:t>Test</w:t>
+      </w:r>
+    </w:p>
+    <w:p>
+      <w:pPr>
+        <w:pStyle w:val="Textbody"/>
+      </w:pPr>
+      <w:r>
+        <w:t xml:space="preserve">Eine </w:t>
+      </w:r>
+      <w:r>
+        <w:t>Test-</w:t>
+      </w:r>
+      <w:r>
+        <w:t>Methode</w:t>
+      </w:r>
+      <w:r>
+        <w:t xml:space="preserve"> </w:t>
+      </w:r>
+      <w:r>
+        <w:t>bei welcher der Tester</w:t>
+      </w:r>
+      <w:r>
+        <w:t xml:space="preserve"> </w:t>
+      </w:r>
+      <w:r>
+        <w:t xml:space="preserve">über </w:t>
+      </w:r>
+      <w:r>
+        <w:t xml:space="preserve">Struktur, Design und </w:t>
+      </w:r>
+      <w:r>
+        <w:t>Implementierung</w:t>
+      </w:r>
+      <w:r>
+        <w:t xml:space="preserve"> eines Programms</w:t>
+      </w:r>
+      <w:r>
+        <w:t xml:space="preserve"> Bescheid weiß.</w:t>
+      </w:r>
+    </w:p>
+    <w:p>
+      <w:pPr>
+        <w:pStyle w:val="Textbody"/>
+        <w:numPr>
+          <w:ilvl w:val="0"/>
+          <w:numId w:val="7"/>
+        </w:numPr>
+        <w:rPr>
+          <w:b/>
+        </w:rPr>
+      </w:pPr>
+      <w:r>
+        <w:rPr>
+          <w:b/>
+        </w:rPr>
+        <w:t>Erkennung von</w:t>
+      </w:r>
+      <w:r>
+        <w:rPr>
+          <w:b/>
+        </w:rPr>
+        <w:t xml:space="preserve"> </w:t>
+      </w:r>
+    </w:p>
+    <w:p>
+      <w:pPr>
+        <w:pStyle w:val="Textbody"/>
+        <w:numPr>
+          <w:ilvl w:val="1"/>
+          <w:numId w:val="7"/>
+        </w:numPr>
+      </w:pPr>
+      <w:r>
+        <w:t>Falsche</w:t>
+      </w:r>
+      <w:r>
+        <w:t>n</w:t>
+      </w:r>
+      <w:r>
+        <w:t xml:space="preserve"> oder fehlende</w:t>
+      </w:r>
+      <w:r>
+        <w:t>n</w:t>
+      </w:r>
+      <w:r>
+        <w:t xml:space="preserve"> Methoden</w:t>
+      </w:r>
+    </w:p>
+    <w:p>
+      <w:pPr>
+        <w:pStyle w:val="Textbody"/>
+        <w:numPr>
+          <w:ilvl w:val="1"/>
+          <w:numId w:val="7"/>
+        </w:numPr>
+      </w:pPr>
+      <w:r>
+        <w:t>Fehler im (User-) Interface</w:t>
+      </w:r>
+    </w:p>
+    <w:p>
+      <w:pPr>
+        <w:pStyle w:val="Textbody"/>
+        <w:numPr>
+          <w:ilvl w:val="1"/>
+          <w:numId w:val="7"/>
+        </w:numPr>
+      </w:pPr>
+      <w:r>
+        <w:t>Fehler in der Datenstruktur</w:t>
+      </w:r>
+    </w:p>
+    <w:p>
+      <w:pPr>
+        <w:pStyle w:val="Textbody"/>
+        <w:numPr>
+          <w:ilvl w:val="1"/>
+          <w:numId w:val="7"/>
+        </w:numPr>
+      </w:pPr>
+      <w:r>
+        <w:t>Fehler beim Zugriff auf externe Ressourcen</w:t>
+      </w:r>
+    </w:p>
+    <w:p>
+      <w:pPr>
+        <w:pStyle w:val="Textbody"/>
+        <w:numPr>
+          <w:ilvl w:val="1"/>
+          <w:numId w:val="7"/>
+        </w:numPr>
+      </w:pPr>
+      <w:r>
+        <w:t>Fehler in der Umsetzung der (vorgegebenen) Funktion</w:t>
+      </w:r>
+    </w:p>
+    <w:p>
+      <w:pPr>
+        <w:pStyle w:val="Textbody"/>
+        <w:numPr>
+          <w:ilvl w:val="1"/>
+          <w:numId w:val="7"/>
+        </w:numPr>
+      </w:pPr>
+      <w:r>
+        <w:t>Fehler in der Performance und Antwortzeit</w:t>
+      </w:r>
+    </w:p>
+    <w:p>
+      <w:pPr>
+        <w:pStyle w:val="Textbody"/>
+        <w:numPr>
+          <w:ilvl w:val="1"/>
+          <w:numId w:val="7"/>
+        </w:numPr>
+      </w:pPr>
+      <w:r>
+        <w:t>Fehler bei der Initialisierung und Beendigung der Methode</w:t>
+      </w:r>
+    </w:p>
+    <w:p>
+      <w:pPr>
+        <w:pStyle w:val="Textbody"/>
+        <w:numPr>
+          <w:ilvl w:val="0"/>
+          <w:numId w:val="7"/>
+        </w:numPr>
+      </w:pPr>
+      <w:r>
+        <w:rPr>
+          <w:b/>
+        </w:rPr>
+        <w:t>Techniken</w:t>
+      </w:r>
+    </w:p>
+    <w:p>
+      <w:pPr>
+        <w:pStyle w:val="Textbody"/>
+        <w:numPr>
+          <w:ilvl w:val="1"/>
+          <w:numId w:val="7"/>
+        </w:numPr>
+      </w:pPr>
+      <w:r>
+        <w:t xml:space="preserve">Ein Tester – meist </w:t>
+      </w:r>
+      <w:r>
+        <w:t>der</w:t>
+      </w:r>
+      <w:r>
+        <w:t xml:space="preserve"> Entwickler – untersucht den implementierten</w:t>
+      </w:r>
+      <w:r>
+        <w:t xml:space="preserve"> </w:t>
+      </w:r>
+      <w:r>
+        <w:t>Code legt alle möglichen Werte (gültig und ungültig) für den Input fest und</w:t>
+      </w:r>
+      <w:r>
+        <w:t xml:space="preserve"> </w:t>
+      </w:r>
+      <w:r>
+        <w:t>vergleicht den Output mit den erwarteten Werten</w:t>
+      </w:r>
+      <w:r>
+        <w:t>.</w:t>
+      </w:r>
+    </w:p>
+    <w:p>
+      <w:pPr>
+        <w:pStyle w:val="Textbody"/>
+        <w:numPr>
+          <w:ilvl w:val="0"/>
+          <w:numId w:val="7"/>
+        </w:numPr>
+      </w:pPr>
+      <w:r>
+        <w:rPr>
+          <w:b/>
+        </w:rPr>
+        <w:lastRenderedPageBreak/>
+        <w:t>Vorteile</w:t>
+      </w:r>
+    </w:p>
+    <w:p>
+      <w:pPr>
+        <w:pStyle w:val="Textbody"/>
+        <w:numPr>
+          <w:ilvl w:val="1"/>
+          <w:numId w:val="7"/>
+        </w:numPr>
+      </w:pPr>
+      <w:r>
+        <w:t>Die Tests können bereits frühzeitig begonnen werden, ohne</w:t>
+      </w:r>
+      <w:r>
+        <w:t xml:space="preserve"> </w:t>
+      </w:r>
+      <w:r>
+        <w:t>Rücksicht auf vorhandene GUI</w:t>
+      </w:r>
+      <w:r>
+        <w:t>s.</w:t>
+      </w:r>
+    </w:p>
+    <w:p>
+      <w:pPr>
+        <w:pStyle w:val="Textbody"/>
+        <w:numPr>
+          <w:ilvl w:val="1"/>
+          <w:numId w:val="7"/>
+        </w:numPr>
+      </w:pPr>
+      <w:r>
+        <w:t>Die Tests können den Ablauf des Source</w:t>
+      </w:r>
+      <w:r>
+        <w:t xml:space="preserve"> C</w:t>
+      </w:r>
+      <w:r>
+        <w:t>odes gründlicher testen.</w:t>
+      </w:r>
+    </w:p>
+    <w:p>
+      <w:pPr>
+        <w:pStyle w:val="Textbody"/>
+        <w:numPr>
+          <w:ilvl w:val="1"/>
+          <w:numId w:val="7"/>
+        </w:numPr>
+      </w:pPr>
+      <w:r>
+        <w:t>Es ist</w:t>
+      </w:r>
+      <w:r>
+        <w:t xml:space="preserve"> möglich den gesamten Pfad zu testen. (Software</w:t>
+      </w:r>
+      <w:r>
+        <w:t>-</w:t>
+      </w:r>
+      <w:r>
+        <w:t>Coverage).</w:t>
+      </w:r>
+    </w:p>
+    <w:p>
+      <w:pPr>
+        <w:pStyle w:val="Textbody"/>
+        <w:numPr>
+          <w:ilvl w:val="0"/>
+          <w:numId w:val="7"/>
+        </w:numPr>
+      </w:pPr>
+      <w:r>
+        <w:rPr>
+          <w:b/>
+        </w:rPr>
+        <w:t>Nachteile</w:t>
+      </w:r>
+    </w:p>
+    <w:p>
+      <w:pPr>
+        <w:pStyle w:val="Textbody"/>
+        <w:numPr>
+          <w:ilvl w:val="1"/>
+          <w:numId w:val="7"/>
+        </w:numPr>
+      </w:pPr>
+      <w:r>
+        <w:t xml:space="preserve">Tests können sehr komplex werden </w:t>
+      </w:r>
+      <w:r>
+        <w:t>und es werden</w:t>
+      </w:r>
+      <w:r>
+        <w:t xml:space="preserve"> teure Spezialisten benötigt</w:t>
+      </w:r>
+      <w:r>
+        <w:t>, welche über</w:t>
+      </w:r>
+      <w:r>
+        <w:t xml:space="preserve"> Wissen</w:t>
+      </w:r>
+      <w:r>
+        <w:t xml:space="preserve"> zur Implementierung und der </w:t>
+      </w:r>
+      <w:r>
+        <w:t xml:space="preserve">Programmiersprache </w:t>
+      </w:r>
+      <w:r>
+        <w:t>verfügen</w:t>
+      </w:r>
+      <w:r>
+        <w:t>.</w:t>
+      </w:r>
+    </w:p>
+    <w:p>
+      <w:pPr>
+        <w:pStyle w:val="Textbody"/>
+        <w:numPr>
+          <w:ilvl w:val="1"/>
+          <w:numId w:val="7"/>
+        </w:numPr>
+      </w:pPr>
+      <w:r>
+        <w:t>Änderungen in den Test-Sc</w:t>
+      </w:r>
+      <w:r>
+        <w:t>ripts können durch häufige Änderungen</w:t>
+      </w:r>
+      <w:r>
+        <w:t xml:space="preserve"> </w:t>
+      </w:r>
+      <w:r>
+        <w:t>in der Implementierung aufwendig werden.</w:t>
+      </w:r>
+    </w:p>
+    <w:p>
+      <w:pPr>
+        <w:pStyle w:val="Textbody"/>
+        <w:numPr>
+          <w:ilvl w:val="1"/>
+          <w:numId w:val="7"/>
+        </w:numPr>
+      </w:pPr>
+      <w:r>
+        <w:t>Es kann vorkommen, dass Tests aufgrund noch Fehlender Programmteile nicht durchführbar sind</w:t>
+      </w:r>
+      <w:r>
+        <w:t>.</w:t>
+      </w:r>
+      <w:bookmarkStart w:id="5" w:name="_GoBack"/>
+      <w:bookmarkEnd w:id="5"/>
+    </w:p>
+    <w:p>
+      <w:pPr>
+        <w:pStyle w:val="Textbody"/>
+        <w:numPr>
+          <w:ilvl w:val="1"/>
+          <w:numId w:val="7"/>
+        </w:numPr>
+      </w:pPr>
+      <w:r>
+        <w:t>Es können weitläufige Fehler auftreten welche durch Tiefentests nicht aufgefallen sind.</w:t>
+      </w:r>
+    </w:p>
+    <w:p>
+      <w:pPr>
+        <w:pStyle w:val="berschrift1"/>
+      </w:pPr>
+      <w:r>
         <w:t>Vorgehen</w:t>
       </w:r>
     </w:p>
@@ -779,23 +1689,7 @@
         <w:pStyle w:val="Textbody"/>
       </w:pPr>
       <w:r>
-        <w:t>Zu Beginn habe ich mich mithilfe des „</w:t>
-      </w:r>
-      <w:proofErr w:type="spellStart"/>
-      <w:r>
-        <w:t>Getting</w:t>
-      </w:r>
-      <w:proofErr w:type="spellEnd"/>
-      <w:r>
-        <w:t xml:space="preserve"> </w:t>
-      </w:r>
-      <w:proofErr w:type="spellStart"/>
-      <w:r>
-        <w:t>Started</w:t>
-      </w:r>
-      <w:proofErr w:type="spellEnd"/>
-      <w:r>
-        <w:t xml:space="preserve">“ Bereichs auf junit.org über die Grundlagen von Unit Testing informiert. Diese habe ich dann anhand des Beispiels aus dem Tutorial angewandt und somit das Grundgerüst für die Aufgabe a) gestellt. </w:t>
+        <w:t xml:space="preserve">Zu Beginn habe ich mich mithilfe des „Getting Started“ Bereichs auf junit.org über die Grundlagen von Unit Testing informiert. Diese habe ich dann anhand des Beispiels aus dem Tutorial angewandt und somit das Grundgerüst für die Aufgabe a) gestellt. </w:t>
       </w:r>
       <w:r>
         <w:t>Der Test war erfolgreich und ich habe das Prinzip an einer weiteren Methode getestet.</w:t>
@@ -806,36 +1700,7 @@
         <w:pStyle w:val="Textbody"/>
       </w:pPr>
       <w:r>
-        <w:t>Als nächstes überlegte ich mir wie auf eine Exception zu testen wäre, wenn die unser erwartetes Ergebnis ist. Hierzu bediente ich mich einer „</w:t>
-      </w:r>
-      <w:proofErr w:type="spellStart"/>
-      <w:r>
-        <w:t>try</w:t>
-      </w:r>
-      <w:proofErr w:type="spellEnd"/>
-      <w:r>
-        <w:t xml:space="preserve"> {} catch“ welche im Falle einer „NoSuchElementException“ ein </w:t>
-      </w:r>
-      <w:proofErr w:type="spellStart"/>
-      <w:r>
-        <w:t>return</w:t>
-      </w:r>
-      <w:proofErr w:type="spellEnd"/>
-      <w:r>
-        <w:t xml:space="preserve"> gibt (den Test erfolgreich beendet) und in einem anderen Fall ein „</w:t>
-      </w:r>
-      <w:proofErr w:type="spellStart"/>
-      <w:proofErr w:type="gramStart"/>
-      <w:r>
-        <w:t>fail</w:t>
-      </w:r>
-      <w:proofErr w:type="spellEnd"/>
-      <w:r>
-        <w:t>(</w:t>
-      </w:r>
-      <w:proofErr w:type="gramEnd"/>
-      <w:r>
-        <w:t>)“ ausführt.</w:t>
+        <w:t>Als nächstes überlegte ich mir wie auf eine Exception zu testen wäre, wenn die unser erwartetes Ergebnis ist. Hierzu bediente ich mich einer „try {} catch“ welche im Falle einer „NoSuchElementException“ ein return gibt (den Test erfolgreich beendet) und in einem anderen Fall ein „fail()“ ausführt.</w:t>
       </w:r>
     </w:p>
     <w:p>
@@ -871,10 +1736,7 @@
         </w:rPr>
       </w:pPr>
       <w:r>
-        <w:t>D</w:t>
-      </w:r>
-      <w:r>
-        <w:t>as hierzu genutzt Eclipse Proje</w:t>
+        <w:t>Das hierzu genutzt Eclipse Proje</w:t>
       </w:r>
       <w:r>
         <w:t xml:space="preserve">ct findet sich nun in </w:t>
@@ -894,28 +1756,19 @@
       <w:r>
         <w:t xml:space="preserve">ub Repository unter: </w:t>
       </w:r>
-      <w:hyperlink r:id="rId13" w:history="1">
+      <w:hyperlink r:id="rId8" w:history="1">
         <w:r>
           <w:rPr>
             <w:i/>
             <w:iCs/>
           </w:rPr>
-          <w:t>https://github.com/mreichl-tgm/SEW_15-16.g</w:t>
-        </w:r>
-        <w:r>
-          <w:rPr>
-            <w:i/>
-            <w:iCs/>
-          </w:rPr>
-          <w:t>it</w:t>
+          <w:t>https://github.com/mreichl-tgm/SEW_15-16.git</w:t>
         </w:r>
       </w:hyperlink>
-      <w:bookmarkStart w:id="5" w:name="_GoBack"/>
-      <w:bookmarkEnd w:id="5"/>
     </w:p>
     <w:sectPr>
-      <w:headerReference w:type="default" r:id="rId14"/>
-      <w:footerReference w:type="default" r:id="rId15"/>
+      <w:headerReference w:type="default" r:id="rId9"/>
+      <w:footerReference w:type="default" r:id="rId10"/>
       <w:pgSz w:w="11906" w:h="16838"/>
       <w:pgMar w:top="1689" w:right="1134" w:bottom="1689" w:left="1134" w:header="1134" w:footer="1134" w:gutter="0"/>
       <w:cols w:space="720"/>
@@ -993,7 +1846,7 @@
         <w:sz w:val="20"/>
         <w:szCs w:val="20"/>
       </w:rPr>
-      <w:t>2</w:t>
+      <w:t>5</w:t>
     </w:r>
     <w:r>
       <w:rPr>
@@ -1078,6 +1931,119 @@
 <file path=word/numbering.xml><?xml version="1.0" encoding="utf-8"?>
 <w:numbering xmlns:wpc="http://schemas.microsoft.com/office/word/2010/wordprocessingCanvas" xmlns:cx="http://schemas.microsoft.com/office/drawing/2014/chartex" xmlns:cx1="http://schemas.microsoft.com/office/drawing/2015/9/8/chartex" xmlns:cx2="http://schemas.microsoft.com/office/drawing/2015/10/21/chartex" xmlns:mc="http://schemas.openxmlformats.org/markup-compatibility/2006" xmlns:o="urn:schemas-microsoft-com:office:office" xmlns:r="http://schemas.openxmlformats.org/officeDocument/2006/relationships" xmlns:m="http://schemas.openxmlformats.org/officeDocument/2006/math" xmlns:v="urn:schemas-microsoft-com:vml" xmlns:wp14="http://schemas.microsoft.com/office/word/2010/wordprocessingDrawing" xmlns:wp="http://schemas.openxmlformats.org/drawingml/2006/wordprocessingDrawing" xmlns:w10="urn:schemas-microsoft-com:office:word" xmlns:w="http://schemas.openxmlformats.org/wordprocessingml/2006/main" xmlns:w14="http://schemas.microsoft.com/office/word/2010/wordml" xmlns:w15="http://schemas.microsoft.com/office/word/2012/wordml" xmlns:w16se="http://schemas.microsoft.com/office/word/2015/wordml/symex" xmlns:wpg="http://schemas.microsoft.com/office/word/2010/wordprocessingGroup" xmlns:wpi="http://schemas.microsoft.com/office/word/2010/wordprocessingInk" xmlns:wne="http://schemas.microsoft.com/office/word/2006/wordml" xmlns:wps="http://schemas.microsoft.com/office/word/2010/wordprocessingShape" mc:Ignorable="w14 w15 w16se wp14">
   <w:abstractNum w:abstractNumId="0" w15:restartNumberingAfterBreak="0">
+    <w:nsid w:val="0690736F"/>
+    <w:multiLevelType w:val="hybridMultilevel"/>
+    <w:tmpl w:val="82127022"/>
+    <w:lvl w:ilvl="0" w:tplc="0C070001">
+      <w:start w:val="1"/>
+      <w:numFmt w:val="bullet"/>
+      <w:lvlText w:val=""/>
+      <w:lvlJc w:val="left"/>
+      <w:pPr>
+        <w:ind w:left="720" w:hanging="360"/>
+      </w:pPr>
+      <w:rPr>
+        <w:rFonts w:ascii="Symbol" w:hAnsi="Symbol" w:hint="default"/>
+      </w:rPr>
+    </w:lvl>
+    <w:lvl w:ilvl="1" w:tplc="0C070003">
+      <w:start w:val="1"/>
+      <w:numFmt w:val="bullet"/>
+      <w:lvlText w:val="o"/>
+      <w:lvlJc w:val="left"/>
+      <w:pPr>
+        <w:ind w:left="1440" w:hanging="360"/>
+      </w:pPr>
+      <w:rPr>
+        <w:rFonts w:ascii="Courier New" w:hAnsi="Courier New" w:cs="Courier New" w:hint="default"/>
+      </w:rPr>
+    </w:lvl>
+    <w:lvl w:ilvl="2" w:tplc="0C070005" w:tentative="1">
+      <w:start w:val="1"/>
+      <w:numFmt w:val="bullet"/>
+      <w:lvlText w:val=""/>
+      <w:lvlJc w:val="left"/>
+      <w:pPr>
+        <w:ind w:left="2160" w:hanging="360"/>
+      </w:pPr>
+      <w:rPr>
+        <w:rFonts w:ascii="Wingdings" w:hAnsi="Wingdings" w:hint="default"/>
+      </w:rPr>
+    </w:lvl>
+    <w:lvl w:ilvl="3" w:tplc="0C070001" w:tentative="1">
+      <w:start w:val="1"/>
+      <w:numFmt w:val="bullet"/>
+      <w:lvlText w:val=""/>
+      <w:lvlJc w:val="left"/>
+      <w:pPr>
+        <w:ind w:left="2880" w:hanging="360"/>
+      </w:pPr>
+      <w:rPr>
+        <w:rFonts w:ascii="Symbol" w:hAnsi="Symbol" w:hint="default"/>
+      </w:rPr>
+    </w:lvl>
+    <w:lvl w:ilvl="4" w:tplc="0C070003" w:tentative="1">
+      <w:start w:val="1"/>
+      <w:numFmt w:val="bullet"/>
+      <w:lvlText w:val="o"/>
+      <w:lvlJc w:val="left"/>
+      <w:pPr>
+        <w:ind w:left="3600" w:hanging="360"/>
+      </w:pPr>
+      <w:rPr>
+        <w:rFonts w:ascii="Courier New" w:hAnsi="Courier New" w:cs="Courier New" w:hint="default"/>
+      </w:rPr>
+    </w:lvl>
+    <w:lvl w:ilvl="5" w:tplc="0C070005" w:tentative="1">
+      <w:start w:val="1"/>
+      <w:numFmt w:val="bullet"/>
+      <w:lvlText w:val=""/>
+      <w:lvlJc w:val="left"/>
+      <w:pPr>
+        <w:ind w:left="4320" w:hanging="360"/>
+      </w:pPr>
+      <w:rPr>
+        <w:rFonts w:ascii="Wingdings" w:hAnsi="Wingdings" w:hint="default"/>
+      </w:rPr>
+    </w:lvl>
+    <w:lvl w:ilvl="6" w:tplc="0C070001" w:tentative="1">
+      <w:start w:val="1"/>
+      <w:numFmt w:val="bullet"/>
+      <w:lvlText w:val=""/>
+      <w:lvlJc w:val="left"/>
+      <w:pPr>
+        <w:ind w:left="5040" w:hanging="360"/>
+      </w:pPr>
+      <w:rPr>
+        <w:rFonts w:ascii="Symbol" w:hAnsi="Symbol" w:hint="default"/>
+      </w:rPr>
+    </w:lvl>
+    <w:lvl w:ilvl="7" w:tplc="0C070003" w:tentative="1">
+      <w:start w:val="1"/>
+      <w:numFmt w:val="bullet"/>
+      <w:lvlText w:val="o"/>
+      <w:lvlJc w:val="left"/>
+      <w:pPr>
+        <w:ind w:left="5760" w:hanging="360"/>
+      </w:pPr>
+      <w:rPr>
+        <w:rFonts w:ascii="Courier New" w:hAnsi="Courier New" w:cs="Courier New" w:hint="default"/>
+      </w:rPr>
+    </w:lvl>
+    <w:lvl w:ilvl="8" w:tplc="0C070005" w:tentative="1">
+      <w:start w:val="1"/>
+      <w:numFmt w:val="bullet"/>
+      <w:lvlText w:val=""/>
+      <w:lvlJc w:val="left"/>
+      <w:pPr>
+        <w:ind w:left="6480" w:hanging="360"/>
+      </w:pPr>
+      <w:rPr>
+        <w:rFonts w:ascii="Wingdings" w:hAnsi="Wingdings" w:hint="default"/>
+      </w:rPr>
+    </w:lvl>
+  </w:abstractNum>
+  <w:abstractNum w:abstractNumId="1" w15:restartNumberingAfterBreak="0">
     <w:nsid w:val="23BA4AE6"/>
     <w:multiLevelType w:val="multilevel"/>
     <w:tmpl w:val="3926CEAE"/>
@@ -1172,7 +2138,7 @@
       </w:pPr>
     </w:lvl>
   </w:abstractNum>
-  <w:abstractNum w:abstractNumId="1" w15:restartNumberingAfterBreak="0">
+  <w:abstractNum w:abstractNumId="2" w15:restartNumberingAfterBreak="0">
     <w:nsid w:val="373247FF"/>
     <w:multiLevelType w:val="multilevel"/>
     <w:tmpl w:val="7B8ABFC4"/>
@@ -1266,7 +2232,7 @@
       </w:pPr>
     </w:lvl>
   </w:abstractNum>
-  <w:abstractNum w:abstractNumId="2" w15:restartNumberingAfterBreak="0">
+  <w:abstractNum w:abstractNumId="3" w15:restartNumberingAfterBreak="0">
     <w:nsid w:val="44774873"/>
     <w:multiLevelType w:val="multilevel"/>
     <w:tmpl w:val="B81226E0"/>
@@ -1371,7 +2337,7 @@
       </w:rPr>
     </w:lvl>
   </w:abstractNum>
-  <w:abstractNum w:abstractNumId="3" w15:restartNumberingAfterBreak="0">
+  <w:abstractNum w:abstractNumId="4" w15:restartNumberingAfterBreak="0">
     <w:nsid w:val="4D421B4C"/>
     <w:multiLevelType w:val="multilevel"/>
     <w:tmpl w:val="BB4AB92C"/>
@@ -1460,17 +2426,205 @@
       </w:pPr>
     </w:lvl>
   </w:abstractNum>
+  <w:abstractNum w:abstractNumId="5" w15:restartNumberingAfterBreak="0">
+    <w:nsid w:val="702B76FB"/>
+    <w:multiLevelType w:val="hybridMultilevel"/>
+    <w:tmpl w:val="F47E1B94"/>
+    <w:lvl w:ilvl="0" w:tplc="0C07000F">
+      <w:numFmt w:val="decimal"/>
+      <w:lvlText w:val="%1."/>
+      <w:lvlJc w:val="left"/>
+      <w:pPr>
+        <w:ind w:left="720" w:hanging="360"/>
+      </w:pPr>
+      <w:rPr>
+        <w:rFonts w:hint="default"/>
+      </w:rPr>
+    </w:lvl>
+    <w:lvl w:ilvl="1" w:tplc="0C070019" w:tentative="1">
+      <w:start w:val="1"/>
+      <w:numFmt w:val="lowerLetter"/>
+      <w:lvlText w:val="%2."/>
+      <w:lvlJc w:val="left"/>
+      <w:pPr>
+        <w:ind w:left="1440" w:hanging="360"/>
+      </w:pPr>
+    </w:lvl>
+    <w:lvl w:ilvl="2" w:tplc="0C07001B" w:tentative="1">
+      <w:start w:val="1"/>
+      <w:numFmt w:val="lowerRoman"/>
+      <w:lvlText w:val="%3."/>
+      <w:lvlJc w:val="right"/>
+      <w:pPr>
+        <w:ind w:left="2160" w:hanging="180"/>
+      </w:pPr>
+    </w:lvl>
+    <w:lvl w:ilvl="3" w:tplc="0C07000F" w:tentative="1">
+      <w:start w:val="1"/>
+      <w:numFmt w:val="decimal"/>
+      <w:lvlText w:val="%4."/>
+      <w:lvlJc w:val="left"/>
+      <w:pPr>
+        <w:ind w:left="2880" w:hanging="360"/>
+      </w:pPr>
+    </w:lvl>
+    <w:lvl w:ilvl="4" w:tplc="0C070019" w:tentative="1">
+      <w:start w:val="1"/>
+      <w:numFmt w:val="lowerLetter"/>
+      <w:lvlText w:val="%5."/>
+      <w:lvlJc w:val="left"/>
+      <w:pPr>
+        <w:ind w:left="3600" w:hanging="360"/>
+      </w:pPr>
+    </w:lvl>
+    <w:lvl w:ilvl="5" w:tplc="0C07001B" w:tentative="1">
+      <w:start w:val="1"/>
+      <w:numFmt w:val="lowerRoman"/>
+      <w:lvlText w:val="%6."/>
+      <w:lvlJc w:val="right"/>
+      <w:pPr>
+        <w:ind w:left="4320" w:hanging="180"/>
+      </w:pPr>
+    </w:lvl>
+    <w:lvl w:ilvl="6" w:tplc="0C07000F" w:tentative="1">
+      <w:start w:val="1"/>
+      <w:numFmt w:val="decimal"/>
+      <w:lvlText w:val="%7."/>
+      <w:lvlJc w:val="left"/>
+      <w:pPr>
+        <w:ind w:left="5040" w:hanging="360"/>
+      </w:pPr>
+    </w:lvl>
+    <w:lvl w:ilvl="7" w:tplc="0C070019" w:tentative="1">
+      <w:start w:val="1"/>
+      <w:numFmt w:val="lowerLetter"/>
+      <w:lvlText w:val="%8."/>
+      <w:lvlJc w:val="left"/>
+      <w:pPr>
+        <w:ind w:left="5760" w:hanging="360"/>
+      </w:pPr>
+    </w:lvl>
+    <w:lvl w:ilvl="8" w:tplc="0C07001B" w:tentative="1">
+      <w:start w:val="1"/>
+      <w:numFmt w:val="lowerRoman"/>
+      <w:lvlText w:val="%9."/>
+      <w:lvlJc w:val="right"/>
+      <w:pPr>
+        <w:ind w:left="6480" w:hanging="180"/>
+      </w:pPr>
+    </w:lvl>
+  </w:abstractNum>
+  <w:abstractNum w:abstractNumId="6" w15:restartNumberingAfterBreak="0">
+    <w:nsid w:val="790F0A05"/>
+    <w:multiLevelType w:val="hybridMultilevel"/>
+    <w:tmpl w:val="3B4C6520"/>
+    <w:lvl w:ilvl="0" w:tplc="0C07000F">
+      <w:numFmt w:val="decimal"/>
+      <w:lvlText w:val="%1."/>
+      <w:lvlJc w:val="left"/>
+      <w:pPr>
+        <w:ind w:left="720" w:hanging="360"/>
+      </w:pPr>
+      <w:rPr>
+        <w:rFonts w:hint="default"/>
+      </w:rPr>
+    </w:lvl>
+    <w:lvl w:ilvl="1" w:tplc="0C070019" w:tentative="1">
+      <w:start w:val="1"/>
+      <w:numFmt w:val="lowerLetter"/>
+      <w:lvlText w:val="%2."/>
+      <w:lvlJc w:val="left"/>
+      <w:pPr>
+        <w:ind w:left="1440" w:hanging="360"/>
+      </w:pPr>
+    </w:lvl>
+    <w:lvl w:ilvl="2" w:tplc="0C07001B" w:tentative="1">
+      <w:start w:val="1"/>
+      <w:numFmt w:val="lowerRoman"/>
+      <w:lvlText w:val="%3."/>
+      <w:lvlJc w:val="right"/>
+      <w:pPr>
+        <w:ind w:left="2160" w:hanging="180"/>
+      </w:pPr>
+    </w:lvl>
+    <w:lvl w:ilvl="3" w:tplc="0C07000F" w:tentative="1">
+      <w:start w:val="1"/>
+      <w:numFmt w:val="decimal"/>
+      <w:lvlText w:val="%4."/>
+      <w:lvlJc w:val="left"/>
+      <w:pPr>
+        <w:ind w:left="2880" w:hanging="360"/>
+      </w:pPr>
+    </w:lvl>
+    <w:lvl w:ilvl="4" w:tplc="0C070019" w:tentative="1">
+      <w:start w:val="1"/>
+      <w:numFmt w:val="lowerLetter"/>
+      <w:lvlText w:val="%5."/>
+      <w:lvlJc w:val="left"/>
+      <w:pPr>
+        <w:ind w:left="3600" w:hanging="360"/>
+      </w:pPr>
+    </w:lvl>
+    <w:lvl w:ilvl="5" w:tplc="0C07001B" w:tentative="1">
+      <w:start w:val="1"/>
+      <w:numFmt w:val="lowerRoman"/>
+      <w:lvlText w:val="%6."/>
+      <w:lvlJc w:val="right"/>
+      <w:pPr>
+        <w:ind w:left="4320" w:hanging="180"/>
+      </w:pPr>
+    </w:lvl>
+    <w:lvl w:ilvl="6" w:tplc="0C07000F" w:tentative="1">
+      <w:start w:val="1"/>
+      <w:numFmt w:val="decimal"/>
+      <w:lvlText w:val="%7."/>
+      <w:lvlJc w:val="left"/>
+      <w:pPr>
+        <w:ind w:left="5040" w:hanging="360"/>
+      </w:pPr>
+    </w:lvl>
+    <w:lvl w:ilvl="7" w:tplc="0C070019" w:tentative="1">
+      <w:start w:val="1"/>
+      <w:numFmt w:val="lowerLetter"/>
+      <w:lvlText w:val="%8."/>
+      <w:lvlJc w:val="left"/>
+      <w:pPr>
+        <w:ind w:left="5760" w:hanging="360"/>
+      </w:pPr>
+    </w:lvl>
+    <w:lvl w:ilvl="8" w:tplc="0C07001B" w:tentative="1">
+      <w:start w:val="1"/>
+      <w:numFmt w:val="lowerRoman"/>
+      <w:lvlText w:val="%9."/>
+      <w:lvlJc w:val="right"/>
+      <w:pPr>
+        <w:ind w:left="6480" w:hanging="180"/>
+      </w:pPr>
+    </w:lvl>
+  </w:abstractNum>
   <w:num w:numId="1">
+    <w:abstractNumId w:val="4"/>
+  </w:num>
+  <w:num w:numId="2">
+    <w:abstractNumId w:val="2"/>
+  </w:num>
+  <w:num w:numId="3">
+    <w:abstractNumId w:val="1"/>
+  </w:num>
+  <w:num w:numId="4">
     <w:abstractNumId w:val="3"/>
   </w:num>
-  <w:num w:numId="2">
-    <w:abstractNumId w:val="1"/>
+  <w:num w:numId="5">
+    <w:abstractNumId w:val="6"/>
   </w:num>
-  <w:num w:numId="3">
+  <w:num w:numId="6">
+    <w:abstractNumId w:val="5"/>
+  </w:num>
+  <w:num w:numId="7">
     <w:abstractNumId w:val="0"/>
   </w:num>
-  <w:num w:numId="4">
-    <w:abstractNumId w:val="2"/>
+  <w:num w:numId="8">
+    <w:abstractNumId w:val="4"/>
   </w:num>
 </w:numbering>
 </file>
@@ -1499,7 +2653,7 @@
   <w:latentStyles w:defLockedState="0" w:defUIPriority="99" w:defSemiHidden="0" w:defUnhideWhenUsed="0" w:defQFormat="0" w:count="372">
     <w:lsdException w:name="Normal" w:uiPriority="0" w:qFormat="1"/>
     <w:lsdException w:name="heading 1" w:uiPriority="9" w:qFormat="1"/>
-    <w:lsdException w:name="heading 2" w:semiHidden="1" w:uiPriority="9" w:unhideWhenUsed="1" w:qFormat="1"/>
+    <w:lsdException w:name="heading 2" w:semiHidden="1" w:uiPriority="0" w:unhideWhenUsed="1" w:qFormat="1"/>
     <w:lsdException w:name="heading 3" w:semiHidden="1" w:uiPriority="9" w:unhideWhenUsed="1" w:qFormat="1"/>
     <w:lsdException w:name="heading 4" w:semiHidden="1" w:uiPriority="9" w:unhideWhenUsed="1" w:qFormat="1"/>
     <w:lsdException w:name="heading 5" w:semiHidden="1" w:uiPriority="9" w:unhideWhenUsed="1" w:qFormat="1"/>
@@ -2540,6 +3694,34 @@
       <w:szCs w:val="21"/>
     </w:rPr>
   </w:style>
+  <w:style w:type="paragraph" w:styleId="Listenabsatz">
+    <w:name w:val="List Paragraph"/>
+    <w:basedOn w:val="Standard"/>
+    <w:uiPriority w:val="34"/>
+    <w:qFormat/>
+    <w:rsid w:val="00BB326A"/>
+    <w:pPr>
+      <w:ind w:left="720"/>
+      <w:contextualSpacing/>
+    </w:pPr>
+    <w:rPr>
+      <w:szCs w:val="21"/>
+    </w:rPr>
+  </w:style>
+  <w:style w:type="character" w:styleId="Buchtitel">
+    <w:name w:val="Book Title"/>
+    <w:basedOn w:val="Absatz-Standardschriftart"/>
+    <w:uiPriority w:val="33"/>
+    <w:qFormat/>
+    <w:rsid w:val="005B76EE"/>
+    <w:rPr>
+      <w:b/>
+      <w:bCs/>
+      <w:i/>
+      <w:iCs/>
+      <w:spacing w:val="5"/>
+    </w:rPr>
+  </w:style>
 </w:styles>
 </file>
 

</xml_diff>